<commit_message>
Added two more bugs in bug report
</commit_message>
<xml_diff>
--- a/Documentation/Bug_Report.docx
+++ b/Documentation/Bug_Report.docx
@@ -123,38 +123,139 @@
         <w:rPr>
           <w:rFonts w:ascii="Arial" w:hAnsi="Arial" w:cs="Arial"/>
         </w:rPr>
-        <w:t xml:space="preserve"> Odds in the game do not appear to be correct. Crown and Anchor games have an approximate 8% bias to the house. So the </w:t>
-      </w:r>
-      <w:proofErr w:type="gramStart"/>
-      <w:r>
-        <w:rPr>
-          <w:rFonts w:ascii="Arial" w:hAnsi="Arial" w:cs="Arial"/>
-        </w:rPr>
-        <w:t>win :</w:t>
-      </w:r>
-      <w:proofErr w:type="gramEnd"/>
-      <w:r>
-        <w:rPr>
-          <w:rFonts w:ascii="Arial" w:hAnsi="Arial" w:cs="Arial"/>
-        </w:rPr>
-        <w:t xml:space="preserve"> (</w:t>
-      </w:r>
-      <w:proofErr w:type="spellStart"/>
-      <w:r>
-        <w:rPr>
-          <w:rFonts w:ascii="Arial" w:hAnsi="Arial" w:cs="Arial"/>
-        </w:rPr>
-        <w:t>win+lose</w:t>
-      </w:r>
-      <w:proofErr w:type="spellEnd"/>
-      <w:r>
-        <w:rPr>
-          <w:rFonts w:ascii="Arial" w:hAnsi="Arial" w:cs="Arial"/>
-        </w:rPr>
-        <w:t>) ratio should approximately equal 0.42. This does not appear to be the case.</w:t>
+        <w:t xml:space="preserve"> Odds in the game do not appear to be correct. Crown and Anchor games have an approximate 8% bias to the house. So the win : (win+lose) ratio should approximately equal 0.42. This does not appear to be the case.</w:t>
+      </w:r>
+    </w:p>
+    <w:p>
+      <w:pPr>
+        <w:pStyle w:val="ListParagraph"/>
+        <w:ind w:left="0"/>
+        <w:rPr>
+          <w:rFonts w:ascii="Arial" w:hAnsi="Arial" w:cs="Arial"/>
+        </w:rPr>
+      </w:pPr>
+    </w:p>
+    <w:p>
+      <w:pPr>
+        <w:pStyle w:val="ListParagraph"/>
+        <w:ind w:left="0"/>
+        <w:rPr>
+          <w:rFonts w:ascii="Arial" w:hAnsi="Arial" w:cs="Arial"/>
+        </w:rPr>
+      </w:pPr>
+      <w:r>
+        <w:rPr>
+          <w:rFonts w:ascii="Arial" w:hAnsi="Arial" w:cs="Arial"/>
+          <w:b/>
+        </w:rPr>
+        <w:t>Bug 4</w:t>
+      </w:r>
+      <w:r>
+        <w:rPr>
+          <w:rFonts w:ascii="Arial" w:hAnsi="Arial" w:cs="Arial"/>
+          <w:b/>
+        </w:rPr>
+        <w:t>:</w:t>
+      </w:r>
+      <w:r>
+        <w:rPr>
+          <w:rFonts w:ascii="Arial" w:hAnsi="Arial" w:cs="Arial"/>
+        </w:rPr>
+        <w:t xml:space="preserve"> Combination</w:t>
+      </w:r>
+      <w:r>
+        <w:rPr>
+          <w:rFonts w:ascii="Arial" w:hAnsi="Arial" w:cs="Arial"/>
+        </w:rPr>
+        <w:t xml:space="preserve"> of three symbols never </w:t>
+      </w:r>
+      <w:r>
+        <w:rPr>
+          <w:rFonts w:ascii="Arial" w:hAnsi="Arial" w:cs="Arial"/>
+        </w:rPr>
+        <w:t>changes,</w:t>
       </w:r>
       <w:bookmarkStart w:id="0" w:name="_GoBack"/>
       <w:bookmarkEnd w:id="0"/>
+      <w:r>
+        <w:rPr>
+          <w:rFonts w:ascii="Arial" w:hAnsi="Arial" w:cs="Arial"/>
+        </w:rPr>
+        <w:t xml:space="preserve"> first combination of symbols is repeated through the whole game.</w:t>
+      </w:r>
+    </w:p>
+    <w:p>
+      <w:pPr>
+        <w:pStyle w:val="ListParagraph"/>
+        <w:ind w:left="0"/>
+        <w:rPr>
+          <w:rFonts w:ascii="Arial" w:hAnsi="Arial" w:cs="Arial"/>
+        </w:rPr>
+      </w:pPr>
+    </w:p>
+    <w:p>
+      <w:pPr>
+        <w:pStyle w:val="ListParagraph"/>
+        <w:ind w:left="0"/>
+        <w:rPr>
+          <w:rFonts w:ascii="Arial" w:hAnsi="Arial" w:cs="Arial"/>
+        </w:rPr>
+      </w:pPr>
+      <w:r>
+        <w:rPr>
+          <w:rFonts w:ascii="Arial" w:hAnsi="Arial" w:cs="Arial"/>
+          <w:b/>
+        </w:rPr>
+        <w:t>Bug 5:</w:t>
+      </w:r>
+      <w:r>
+        <w:rPr>
+          <w:rFonts w:ascii="Arial" w:hAnsi="Arial" w:cs="Arial"/>
+        </w:rPr>
+        <w:t xml:space="preserve"> Spade is never d</w:t>
+      </w:r>
+      <w:r>
+        <w:rPr>
+          <w:rFonts w:ascii="Arial" w:hAnsi="Arial" w:cs="Arial"/>
+        </w:rPr>
+        <w:t>rawn, out of six possible symbols</w:t>
+      </w:r>
+      <w:r>
+        <w:rPr>
+          <w:rFonts w:ascii="Arial" w:hAnsi="Arial" w:cs="Arial"/>
+        </w:rPr>
+        <w:t>, all five</w:t>
+      </w:r>
+      <w:r>
+        <w:rPr>
+          <w:rFonts w:ascii="Arial" w:hAnsi="Arial" w:cs="Arial"/>
+        </w:rPr>
+        <w:t xml:space="preserve"> symbol are randomly select except spade</w:t>
+      </w:r>
+      <w:r>
+        <w:rPr>
+          <w:rFonts w:ascii="Arial" w:hAnsi="Arial" w:cs="Arial"/>
+        </w:rPr>
+        <w:t xml:space="preserve"> </w:t>
+      </w:r>
+    </w:p>
+    <w:p>
+      <w:pPr>
+        <w:pStyle w:val="ListParagraph"/>
+        <w:ind w:left="0"/>
+        <w:rPr>
+          <w:rFonts w:ascii="Arial" w:hAnsi="Arial" w:cs="Arial"/>
+        </w:rPr>
+      </w:pPr>
+    </w:p>
+    <w:p>
+      <w:pPr>
+        <w:pStyle w:val="ListParagraph"/>
+        <w:ind w:left="0"/>
+        <w:rPr>
+          <w:rFonts w:ascii="Arial" w:hAnsi="Arial" w:cs="Arial"/>
+        </w:rPr>
+      </w:pPr>
     </w:p>
     <w:sectPr>
       <w:pgSz w:w="12240" w:h="15840"/>

</xml_diff>

<commit_message>
first bug report uat created
</commit_message>
<xml_diff>
--- a/Documentation/Bug_Report.docx
+++ b/Documentation/Bug_Report.docx
@@ -175,62 +175,74 @@
         </w:rPr>
         <w:t>changes,</w:t>
       </w:r>
+      <w:r>
+        <w:rPr>
+          <w:rFonts w:ascii="Arial" w:hAnsi="Arial" w:cs="Arial"/>
+        </w:rPr>
+        <w:t xml:space="preserve"> first combination of symbols is repeated through the whole game.</w:t>
+      </w:r>
+    </w:p>
+    <w:p>
+      <w:pPr>
+        <w:pStyle w:val="ListParagraph"/>
+        <w:ind w:left="0"/>
+        <w:rPr>
+          <w:rFonts w:ascii="Arial" w:hAnsi="Arial" w:cs="Arial"/>
+        </w:rPr>
+      </w:pPr>
+    </w:p>
+    <w:p>
+      <w:pPr>
+        <w:pStyle w:val="ListParagraph"/>
+        <w:ind w:left="0"/>
+        <w:rPr>
+          <w:rFonts w:ascii="Arial" w:hAnsi="Arial" w:cs="Arial"/>
+        </w:rPr>
+      </w:pPr>
+      <w:r>
+        <w:rPr>
+          <w:rFonts w:ascii="Arial" w:hAnsi="Arial" w:cs="Arial"/>
+          <w:b/>
+        </w:rPr>
+        <w:t>Bug 5:</w:t>
+      </w:r>
+      <w:r>
+        <w:rPr>
+          <w:rFonts w:ascii="Arial" w:hAnsi="Arial" w:cs="Arial"/>
+        </w:rPr>
+        <w:t xml:space="preserve"> Spade is never d</w:t>
+      </w:r>
+      <w:r>
+        <w:rPr>
+          <w:rFonts w:ascii="Arial" w:hAnsi="Arial" w:cs="Arial"/>
+        </w:rPr>
+        <w:t>rawn, out of six possible symbols</w:t>
+      </w:r>
+      <w:r>
+        <w:rPr>
+          <w:rFonts w:ascii="Arial" w:hAnsi="Arial" w:cs="Arial"/>
+        </w:rPr>
+        <w:t>, all five</w:t>
+      </w:r>
+      <w:r>
+        <w:rPr>
+          <w:rFonts w:ascii="Arial" w:hAnsi="Arial" w:cs="Arial"/>
+        </w:rPr>
+        <w:t xml:space="preserve"> symbol</w:t>
+      </w:r>
+      <w:r>
+        <w:rPr>
+          <w:rFonts w:ascii="Arial" w:hAnsi="Arial" w:cs="Arial"/>
+        </w:rPr>
+        <w:t>s</w:t>
+      </w:r>
       <w:bookmarkStart w:id="0" w:name="_GoBack"/>
       <w:bookmarkEnd w:id="0"/>
       <w:r>
         <w:rPr>
           <w:rFonts w:ascii="Arial" w:hAnsi="Arial" w:cs="Arial"/>
         </w:rPr>
-        <w:t xml:space="preserve"> first combination of symbols is repeated through the whole game.</w:t>
-      </w:r>
-    </w:p>
-    <w:p>
-      <w:pPr>
-        <w:pStyle w:val="ListParagraph"/>
-        <w:ind w:left="0"/>
-        <w:rPr>
-          <w:rFonts w:ascii="Arial" w:hAnsi="Arial" w:cs="Arial"/>
-        </w:rPr>
-      </w:pPr>
-    </w:p>
-    <w:p>
-      <w:pPr>
-        <w:pStyle w:val="ListParagraph"/>
-        <w:ind w:left="0"/>
-        <w:rPr>
-          <w:rFonts w:ascii="Arial" w:hAnsi="Arial" w:cs="Arial"/>
-        </w:rPr>
-      </w:pPr>
-      <w:r>
-        <w:rPr>
-          <w:rFonts w:ascii="Arial" w:hAnsi="Arial" w:cs="Arial"/>
-          <w:b/>
-        </w:rPr>
-        <w:t>Bug 5:</w:t>
-      </w:r>
-      <w:r>
-        <w:rPr>
-          <w:rFonts w:ascii="Arial" w:hAnsi="Arial" w:cs="Arial"/>
-        </w:rPr>
-        <w:t xml:space="preserve"> Spade is never d</w:t>
-      </w:r>
-      <w:r>
-        <w:rPr>
-          <w:rFonts w:ascii="Arial" w:hAnsi="Arial" w:cs="Arial"/>
-        </w:rPr>
-        <w:t>rawn, out of six possible symbols</w:t>
-      </w:r>
-      <w:r>
-        <w:rPr>
-          <w:rFonts w:ascii="Arial" w:hAnsi="Arial" w:cs="Arial"/>
-        </w:rPr>
-        <w:t>, all five</w:t>
-      </w:r>
-      <w:r>
-        <w:rPr>
-          <w:rFonts w:ascii="Arial" w:hAnsi="Arial" w:cs="Arial"/>
-        </w:rPr>
-        <w:t xml:space="preserve"> symbol are randomly select except spade</w:t>
+        <w:t xml:space="preserve"> are randomly select except spade</w:t>
       </w:r>
       <w:r>
         <w:rPr>

</xml_diff>